<commit_message>
delete old db file
</commit_message>
<xml_diff>
--- a/Zwe_Khant_Aung_P00202709_DW.docx
+++ b/Zwe_Khant_Aung_P00202709_DW.docx
@@ -2505,6 +2505,17 @@
           </w:r>
         </w:p>
         <w:p>
+          <w:pPr>
+            <w:pStyle w:val="TOC1"/>
+            <w:tabs>
+              <w:tab w:val="right" w:leader="dot" w:pos="9347"/>
+            </w:tabs>
+            <w:rPr>
+              <w:rFonts w:asciiTheme="minorHAnsi" w:eastAsiaTheme="minorEastAsia" w:hAnsiTheme="minorHAnsi" w:cstheme="minorBidi"/>
+              <w:noProof/>
+              <w:lang w:bidi="my-MM"/>
+            </w:rPr>
+          </w:pPr>
           <w:r>
             <w:fldChar w:fldCharType="begin"/>
           </w:r>
@@ -2514,14 +2525,975 @@
           <w:r>
             <w:fldChar w:fldCharType="separate"/>
           </w:r>
-          <w:r>
+          <w:hyperlink w:anchor="_Toc172329011" w:history="1">
+            <w:r>
+              <w:rPr>
+                <w:rStyle w:val="Hyperlink"/>
+                <w:noProof/>
+              </w:rPr>
+              <w:t>Task – 1 – HTML</w:t>
+            </w:r>
+            <w:r>
+              <w:rPr>
+                <w:noProof/>
+                <w:webHidden/>
+              </w:rPr>
+              <w:tab/>
+            </w:r>
+            <w:r>
+              <w:rPr>
+                <w:noProof/>
+                <w:webHidden/>
+              </w:rPr>
+              <w:fldChar w:fldCharType="begin"/>
+            </w:r>
+            <w:r>
+              <w:rPr>
+                <w:noProof/>
+                <w:webHidden/>
+              </w:rPr>
+              <w:instrText xml:space="preserve"> PAGEREF _Toc172329011 \h </w:instrText>
+            </w:r>
+            <w:r>
+              <w:rPr>
+                <w:noProof/>
+                <w:webHidden/>
+              </w:rPr>
+            </w:r>
+            <w:r>
+              <w:rPr>
+                <w:noProof/>
+                <w:webHidden/>
+              </w:rPr>
+              <w:fldChar w:fldCharType="separate"/>
+            </w:r>
+            <w:r>
+              <w:rPr>
+                <w:noProof/>
+                <w:webHidden/>
+              </w:rPr>
+              <w:t>3</w:t>
+            </w:r>
+            <w:r>
+              <w:rPr>
+                <w:noProof/>
+                <w:webHidden/>
+              </w:rPr>
+              <w:fldChar w:fldCharType="end"/>
+            </w:r>
+          </w:hyperlink>
+        </w:p>
+        <w:p>
+          <w:pPr>
+            <w:pStyle w:val="TOC2"/>
+            <w:tabs>
+              <w:tab w:val="right" w:leader="dot" w:pos="9347"/>
+            </w:tabs>
             <w:rPr>
-              <w:b/>
-              <w:bCs/>
+              <w:rFonts w:asciiTheme="minorHAnsi" w:eastAsiaTheme="minorEastAsia" w:hAnsiTheme="minorHAnsi" w:cstheme="minorBidi"/>
               <w:noProof/>
+              <w:lang w:bidi="my-MM"/>
             </w:rPr>
-            <w:t>No table of contents entries found.</w:t>
-          </w:r>
+          </w:pPr>
+          <w:hyperlink w:anchor="_Toc172329012" w:history="1">
+            <w:r>
+              <w:rPr>
+                <w:rStyle w:val="Hyperlink"/>
+                <w:noProof/>
+              </w:rPr>
+              <w:t>Home.php</w:t>
+            </w:r>
+            <w:r>
+              <w:rPr>
+                <w:noProof/>
+                <w:webHidden/>
+              </w:rPr>
+              <w:tab/>
+            </w:r>
+            <w:r>
+              <w:rPr>
+                <w:noProof/>
+                <w:webHidden/>
+              </w:rPr>
+              <w:fldChar w:fldCharType="begin"/>
+            </w:r>
+            <w:r>
+              <w:rPr>
+                <w:noProof/>
+                <w:webHidden/>
+              </w:rPr>
+              <w:instrText xml:space="preserve"> PAGEREF _Toc172329012 \h </w:instrText>
+            </w:r>
+            <w:r>
+              <w:rPr>
+                <w:noProof/>
+                <w:webHidden/>
+              </w:rPr>
+            </w:r>
+            <w:r>
+              <w:rPr>
+                <w:noProof/>
+                <w:webHidden/>
+              </w:rPr>
+              <w:fldChar w:fldCharType="separate"/>
+            </w:r>
+            <w:r>
+              <w:rPr>
+                <w:noProof/>
+                <w:webHidden/>
+              </w:rPr>
+              <w:t>4</w:t>
+            </w:r>
+            <w:r>
+              <w:rPr>
+                <w:noProof/>
+                <w:webHidden/>
+              </w:rPr>
+              <w:fldChar w:fldCharType="end"/>
+            </w:r>
+          </w:hyperlink>
+        </w:p>
+        <w:p>
+          <w:pPr>
+            <w:pStyle w:val="TOC3"/>
+            <w:tabs>
+              <w:tab w:val="right" w:leader="dot" w:pos="9347"/>
+            </w:tabs>
+            <w:rPr>
+              <w:rFonts w:asciiTheme="minorHAnsi" w:eastAsiaTheme="minorEastAsia" w:hAnsiTheme="minorHAnsi" w:cstheme="minorBidi"/>
+              <w:noProof/>
+              <w:lang w:bidi="my-MM"/>
+            </w:rPr>
+          </w:pPr>
+          <w:hyperlink w:anchor="_Toc172329013" w:history="1">
+            <w:r>
+              <w:rPr>
+                <w:rStyle w:val="Hyperlink"/>
+                <w:noProof/>
+              </w:rPr>
+              <w:t>Methods Used in Home.php</w:t>
+            </w:r>
+            <w:r>
+              <w:rPr>
+                <w:noProof/>
+                <w:webHidden/>
+              </w:rPr>
+              <w:tab/>
+            </w:r>
+            <w:r>
+              <w:rPr>
+                <w:noProof/>
+                <w:webHidden/>
+              </w:rPr>
+              <w:fldChar w:fldCharType="begin"/>
+            </w:r>
+            <w:r>
+              <w:rPr>
+                <w:noProof/>
+                <w:webHidden/>
+              </w:rPr>
+              <w:instrText xml:space="preserve"> PAGEREF _Toc172329013 \h </w:instrText>
+            </w:r>
+            <w:r>
+              <w:rPr>
+                <w:noProof/>
+                <w:webHidden/>
+              </w:rPr>
+            </w:r>
+            <w:r>
+              <w:rPr>
+                <w:noProof/>
+                <w:webHidden/>
+              </w:rPr>
+              <w:fldChar w:fldCharType="separate"/>
+            </w:r>
+            <w:r>
+              <w:rPr>
+                <w:noProof/>
+                <w:webHidden/>
+              </w:rPr>
+              <w:t>5</w:t>
+            </w:r>
+            <w:r>
+              <w:rPr>
+                <w:noProof/>
+                <w:webHidden/>
+              </w:rPr>
+              <w:fldChar w:fldCharType="end"/>
+            </w:r>
+          </w:hyperlink>
+        </w:p>
+        <w:p>
+          <w:pPr>
+            <w:pStyle w:val="TOC1"/>
+            <w:tabs>
+              <w:tab w:val="right" w:leader="dot" w:pos="9347"/>
+            </w:tabs>
+            <w:rPr>
+              <w:rFonts w:asciiTheme="minorHAnsi" w:eastAsiaTheme="minorEastAsia" w:hAnsiTheme="minorHAnsi" w:cstheme="minorBidi"/>
+              <w:noProof/>
+              <w:lang w:bidi="my-MM"/>
+            </w:rPr>
+          </w:pPr>
+          <w:hyperlink w:anchor="_Toc172329014" w:history="1">
+            <w:r>
+              <w:rPr>
+                <w:rStyle w:val="Hyperlink"/>
+                <w:noProof/>
+              </w:rPr>
+              <w:t>Task – 2 – CSS and Database</w:t>
+            </w:r>
+            <w:r>
+              <w:rPr>
+                <w:noProof/>
+                <w:webHidden/>
+              </w:rPr>
+              <w:tab/>
+            </w:r>
+            <w:r>
+              <w:rPr>
+                <w:noProof/>
+                <w:webHidden/>
+              </w:rPr>
+              <w:fldChar w:fldCharType="begin"/>
+            </w:r>
+            <w:r>
+              <w:rPr>
+                <w:noProof/>
+                <w:webHidden/>
+              </w:rPr>
+              <w:instrText xml:space="preserve"> PAGEREF _Toc172329014 \h </w:instrText>
+            </w:r>
+            <w:r>
+              <w:rPr>
+                <w:noProof/>
+                <w:webHidden/>
+              </w:rPr>
+            </w:r>
+            <w:r>
+              <w:rPr>
+                <w:noProof/>
+                <w:webHidden/>
+              </w:rPr>
+              <w:fldChar w:fldCharType="separate"/>
+            </w:r>
+            <w:r>
+              <w:rPr>
+                <w:noProof/>
+                <w:webHidden/>
+              </w:rPr>
+              <w:t>10</w:t>
+            </w:r>
+            <w:r>
+              <w:rPr>
+                <w:noProof/>
+                <w:webHidden/>
+              </w:rPr>
+              <w:fldChar w:fldCharType="end"/>
+            </w:r>
+          </w:hyperlink>
+        </w:p>
+        <w:p>
+          <w:pPr>
+            <w:pStyle w:val="TOC1"/>
+            <w:tabs>
+              <w:tab w:val="right" w:leader="dot" w:pos="9347"/>
+            </w:tabs>
+            <w:rPr>
+              <w:rFonts w:asciiTheme="minorHAnsi" w:eastAsiaTheme="minorEastAsia" w:hAnsiTheme="minorHAnsi" w:cstheme="minorBidi"/>
+              <w:noProof/>
+              <w:lang w:bidi="my-MM"/>
+            </w:rPr>
+          </w:pPr>
+          <w:hyperlink w:anchor="_Toc172329015" w:history="1">
+            <w:r>
+              <w:rPr>
+                <w:rStyle w:val="Hyperlink"/>
+                <w:noProof/>
+              </w:rPr>
+              <w:t>Task – 3 – Critical Evaluation</w:t>
+            </w:r>
+            <w:r>
+              <w:rPr>
+                <w:noProof/>
+                <w:webHidden/>
+              </w:rPr>
+              <w:tab/>
+            </w:r>
+            <w:r>
+              <w:rPr>
+                <w:noProof/>
+                <w:webHidden/>
+              </w:rPr>
+              <w:fldChar w:fldCharType="begin"/>
+            </w:r>
+            <w:r>
+              <w:rPr>
+                <w:noProof/>
+                <w:webHidden/>
+              </w:rPr>
+              <w:instrText xml:space="preserve"> PAGEREF _Toc172329015 \h </w:instrText>
+            </w:r>
+            <w:r>
+              <w:rPr>
+                <w:noProof/>
+                <w:webHidden/>
+              </w:rPr>
+            </w:r>
+            <w:r>
+              <w:rPr>
+                <w:noProof/>
+                <w:webHidden/>
+              </w:rPr>
+              <w:fldChar w:fldCharType="separate"/>
+            </w:r>
+            <w:r>
+              <w:rPr>
+                <w:noProof/>
+                <w:webHidden/>
+              </w:rPr>
+              <w:t>12</w:t>
+            </w:r>
+            <w:r>
+              <w:rPr>
+                <w:noProof/>
+                <w:webHidden/>
+              </w:rPr>
+              <w:fldChar w:fldCharType="end"/>
+            </w:r>
+          </w:hyperlink>
+        </w:p>
+        <w:p>
+          <w:pPr>
+            <w:pStyle w:val="TOC2"/>
+            <w:tabs>
+              <w:tab w:val="right" w:leader="dot" w:pos="9347"/>
+            </w:tabs>
+            <w:rPr>
+              <w:rFonts w:asciiTheme="minorHAnsi" w:eastAsiaTheme="minorEastAsia" w:hAnsiTheme="minorHAnsi" w:cstheme="minorBidi"/>
+              <w:noProof/>
+              <w:lang w:bidi="my-MM"/>
+            </w:rPr>
+          </w:pPr>
+          <w:hyperlink w:anchor="_Toc172329016" w:history="1">
+            <w:r>
+              <w:rPr>
+                <w:rStyle w:val="Hyperlink"/>
+                <w:noProof/>
+              </w:rPr>
+              <w:t>Introduction and Benefits of the Website</w:t>
+            </w:r>
+            <w:r>
+              <w:rPr>
+                <w:noProof/>
+                <w:webHidden/>
+              </w:rPr>
+              <w:tab/>
+            </w:r>
+            <w:r>
+              <w:rPr>
+                <w:noProof/>
+                <w:webHidden/>
+              </w:rPr>
+              <w:fldChar w:fldCharType="begin"/>
+            </w:r>
+            <w:r>
+              <w:rPr>
+                <w:noProof/>
+                <w:webHidden/>
+              </w:rPr>
+              <w:instrText xml:space="preserve"> PAGEREF _Toc172329016 \h </w:instrText>
+            </w:r>
+            <w:r>
+              <w:rPr>
+                <w:noProof/>
+                <w:webHidden/>
+              </w:rPr>
+            </w:r>
+            <w:r>
+              <w:rPr>
+                <w:noProof/>
+                <w:webHidden/>
+              </w:rPr>
+              <w:fldChar w:fldCharType="separate"/>
+            </w:r>
+            <w:r>
+              <w:rPr>
+                <w:noProof/>
+                <w:webHidden/>
+              </w:rPr>
+              <w:t>12</w:t>
+            </w:r>
+            <w:r>
+              <w:rPr>
+                <w:noProof/>
+                <w:webHidden/>
+              </w:rPr>
+              <w:fldChar w:fldCharType="end"/>
+            </w:r>
+          </w:hyperlink>
+        </w:p>
+        <w:p>
+          <w:pPr>
+            <w:pStyle w:val="TOC2"/>
+            <w:tabs>
+              <w:tab w:val="right" w:leader="dot" w:pos="9347"/>
+            </w:tabs>
+            <w:rPr>
+              <w:rFonts w:asciiTheme="minorHAnsi" w:eastAsiaTheme="minorEastAsia" w:hAnsiTheme="minorHAnsi" w:cstheme="minorBidi"/>
+              <w:noProof/>
+              <w:lang w:bidi="my-MM"/>
+            </w:rPr>
+          </w:pPr>
+          <w:hyperlink w:anchor="_Toc172329017" w:history="1">
+            <w:r>
+              <w:rPr>
+                <w:rStyle w:val="Hyperlink"/>
+                <w:noProof/>
+              </w:rPr>
+              <w:t>Web Development Tools for the Website</w:t>
+            </w:r>
+            <w:r>
+              <w:rPr>
+                <w:noProof/>
+                <w:webHidden/>
+              </w:rPr>
+              <w:tab/>
+            </w:r>
+            <w:r>
+              <w:rPr>
+                <w:noProof/>
+                <w:webHidden/>
+              </w:rPr>
+              <w:fldChar w:fldCharType="begin"/>
+            </w:r>
+            <w:r>
+              <w:rPr>
+                <w:noProof/>
+                <w:webHidden/>
+              </w:rPr>
+              <w:instrText xml:space="preserve"> PAGEREF _Toc172329017 \h </w:instrText>
+            </w:r>
+            <w:r>
+              <w:rPr>
+                <w:noProof/>
+                <w:webHidden/>
+              </w:rPr>
+            </w:r>
+            <w:r>
+              <w:rPr>
+                <w:noProof/>
+                <w:webHidden/>
+              </w:rPr>
+              <w:fldChar w:fldCharType="separate"/>
+            </w:r>
+            <w:r>
+              <w:rPr>
+                <w:noProof/>
+                <w:webHidden/>
+              </w:rPr>
+              <w:t>12</w:t>
+            </w:r>
+            <w:r>
+              <w:rPr>
+                <w:noProof/>
+                <w:webHidden/>
+              </w:rPr>
+              <w:fldChar w:fldCharType="end"/>
+            </w:r>
+          </w:hyperlink>
+        </w:p>
+        <w:p>
+          <w:pPr>
+            <w:pStyle w:val="TOC2"/>
+            <w:tabs>
+              <w:tab w:val="right" w:leader="dot" w:pos="9347"/>
+            </w:tabs>
+            <w:rPr>
+              <w:rFonts w:asciiTheme="minorHAnsi" w:eastAsiaTheme="minorEastAsia" w:hAnsiTheme="minorHAnsi" w:cstheme="minorBidi"/>
+              <w:noProof/>
+              <w:lang w:bidi="my-MM"/>
+            </w:rPr>
+          </w:pPr>
+          <w:hyperlink w:anchor="_Toc172329018" w:history="1">
+            <w:r>
+              <w:rPr>
+                <w:rStyle w:val="Hyperlink"/>
+                <w:noProof/>
+              </w:rPr>
+              <w:t>Usage of PHP to Design and Build the Website Database</w:t>
+            </w:r>
+            <w:r>
+              <w:rPr>
+                <w:noProof/>
+                <w:webHidden/>
+              </w:rPr>
+              <w:tab/>
+            </w:r>
+            <w:r>
+              <w:rPr>
+                <w:noProof/>
+                <w:webHidden/>
+              </w:rPr>
+              <w:fldChar w:fldCharType="begin"/>
+            </w:r>
+            <w:r>
+              <w:rPr>
+                <w:noProof/>
+                <w:webHidden/>
+              </w:rPr>
+              <w:instrText xml:space="preserve"> PAGEREF _Toc172329018 \h </w:instrText>
+            </w:r>
+            <w:r>
+              <w:rPr>
+                <w:noProof/>
+                <w:webHidden/>
+              </w:rPr>
+            </w:r>
+            <w:r>
+              <w:rPr>
+                <w:noProof/>
+                <w:webHidden/>
+              </w:rPr>
+              <w:fldChar w:fldCharType="separate"/>
+            </w:r>
+            <w:r>
+              <w:rPr>
+                <w:noProof/>
+                <w:webHidden/>
+              </w:rPr>
+              <w:t>13</w:t>
+            </w:r>
+            <w:r>
+              <w:rPr>
+                <w:noProof/>
+                <w:webHidden/>
+              </w:rPr>
+              <w:fldChar w:fldCharType="end"/>
+            </w:r>
+          </w:hyperlink>
+        </w:p>
+        <w:p>
+          <w:pPr>
+            <w:pStyle w:val="TOC2"/>
+            <w:tabs>
+              <w:tab w:val="right" w:leader="dot" w:pos="9347"/>
+            </w:tabs>
+            <w:rPr>
+              <w:rFonts w:asciiTheme="minorHAnsi" w:eastAsiaTheme="minorEastAsia" w:hAnsiTheme="minorHAnsi" w:cstheme="minorBidi"/>
+              <w:noProof/>
+              <w:lang w:bidi="my-MM"/>
+            </w:rPr>
+          </w:pPr>
+          <w:hyperlink w:anchor="_Toc172329019" w:history="1">
+            <w:r>
+              <w:rPr>
+                <w:rStyle w:val="Hyperlink"/>
+                <w:noProof/>
+              </w:rPr>
+              <w:t>How Effectively the Website Meet the Requirements</w:t>
+            </w:r>
+            <w:r>
+              <w:rPr>
+                <w:noProof/>
+                <w:webHidden/>
+              </w:rPr>
+              <w:tab/>
+            </w:r>
+            <w:r>
+              <w:rPr>
+                <w:noProof/>
+                <w:webHidden/>
+              </w:rPr>
+              <w:fldChar w:fldCharType="begin"/>
+            </w:r>
+            <w:r>
+              <w:rPr>
+                <w:noProof/>
+                <w:webHidden/>
+              </w:rPr>
+              <w:instrText xml:space="preserve"> PAGEREF _Toc172329019 \h </w:instrText>
+            </w:r>
+            <w:r>
+              <w:rPr>
+                <w:noProof/>
+                <w:webHidden/>
+              </w:rPr>
+            </w:r>
+            <w:r>
+              <w:rPr>
+                <w:noProof/>
+                <w:webHidden/>
+              </w:rPr>
+              <w:fldChar w:fldCharType="separate"/>
+            </w:r>
+            <w:r>
+              <w:rPr>
+                <w:noProof/>
+                <w:webHidden/>
+              </w:rPr>
+              <w:t>13</w:t>
+            </w:r>
+            <w:r>
+              <w:rPr>
+                <w:noProof/>
+                <w:webHidden/>
+              </w:rPr>
+              <w:fldChar w:fldCharType="end"/>
+            </w:r>
+          </w:hyperlink>
+        </w:p>
+        <w:p>
+          <w:pPr>
+            <w:pStyle w:val="TOC1"/>
+            <w:tabs>
+              <w:tab w:val="right" w:leader="dot" w:pos="9347"/>
+            </w:tabs>
+            <w:rPr>
+              <w:rFonts w:asciiTheme="minorHAnsi" w:eastAsiaTheme="minorEastAsia" w:hAnsiTheme="minorHAnsi" w:cstheme="minorBidi"/>
+              <w:noProof/>
+              <w:lang w:bidi="my-MM"/>
+            </w:rPr>
+          </w:pPr>
+          <w:hyperlink w:anchor="_Toc172329020" w:history="1">
+            <w:r>
+              <w:rPr>
+                <w:rStyle w:val="Hyperlink"/>
+                <w:noProof/>
+              </w:rPr>
+              <w:t>Task – 4 - Reflection</w:t>
+            </w:r>
+            <w:r>
+              <w:rPr>
+                <w:noProof/>
+                <w:webHidden/>
+              </w:rPr>
+              <w:tab/>
+            </w:r>
+            <w:r>
+              <w:rPr>
+                <w:noProof/>
+                <w:webHidden/>
+              </w:rPr>
+              <w:fldChar w:fldCharType="begin"/>
+            </w:r>
+            <w:r>
+              <w:rPr>
+                <w:noProof/>
+                <w:webHidden/>
+              </w:rPr>
+              <w:instrText xml:space="preserve"> PAGEREF _Toc172329020 \h </w:instrText>
+            </w:r>
+            <w:r>
+              <w:rPr>
+                <w:noProof/>
+                <w:webHidden/>
+              </w:rPr>
+            </w:r>
+            <w:r>
+              <w:rPr>
+                <w:noProof/>
+                <w:webHidden/>
+              </w:rPr>
+              <w:fldChar w:fldCharType="separate"/>
+            </w:r>
+            <w:r>
+              <w:rPr>
+                <w:noProof/>
+                <w:webHidden/>
+              </w:rPr>
+              <w:t>15</w:t>
+            </w:r>
+            <w:r>
+              <w:rPr>
+                <w:noProof/>
+                <w:webHidden/>
+              </w:rPr>
+              <w:fldChar w:fldCharType="end"/>
+            </w:r>
+          </w:hyperlink>
+        </w:p>
+        <w:p>
+          <w:pPr>
+            <w:pStyle w:val="TOC2"/>
+            <w:tabs>
+              <w:tab w:val="right" w:leader="dot" w:pos="9347"/>
+            </w:tabs>
+            <w:rPr>
+              <w:rFonts w:asciiTheme="minorHAnsi" w:eastAsiaTheme="minorEastAsia" w:hAnsiTheme="minorHAnsi" w:cstheme="minorBidi"/>
+              <w:noProof/>
+              <w:lang w:bidi="my-MM"/>
+            </w:rPr>
+          </w:pPr>
+          <w:hyperlink w:anchor="_Toc172329021" w:history="1">
+            <w:r>
+              <w:rPr>
+                <w:rStyle w:val="Hyperlink"/>
+                <w:noProof/>
+              </w:rPr>
+              <w:t>Development Tools</w:t>
+            </w:r>
+            <w:r>
+              <w:rPr>
+                <w:noProof/>
+                <w:webHidden/>
+              </w:rPr>
+              <w:tab/>
+            </w:r>
+            <w:r>
+              <w:rPr>
+                <w:noProof/>
+                <w:webHidden/>
+              </w:rPr>
+              <w:fldChar w:fldCharType="begin"/>
+            </w:r>
+            <w:r>
+              <w:rPr>
+                <w:noProof/>
+                <w:webHidden/>
+              </w:rPr>
+              <w:instrText xml:space="preserve"> PAGEREF _Toc172329021 \h </w:instrText>
+            </w:r>
+            <w:r>
+              <w:rPr>
+                <w:noProof/>
+                <w:webHidden/>
+              </w:rPr>
+            </w:r>
+            <w:r>
+              <w:rPr>
+                <w:noProof/>
+                <w:webHidden/>
+              </w:rPr>
+              <w:fldChar w:fldCharType="separate"/>
+            </w:r>
+            <w:r>
+              <w:rPr>
+                <w:noProof/>
+                <w:webHidden/>
+              </w:rPr>
+              <w:t>15</w:t>
+            </w:r>
+            <w:r>
+              <w:rPr>
+                <w:noProof/>
+                <w:webHidden/>
+              </w:rPr>
+              <w:fldChar w:fldCharType="end"/>
+            </w:r>
+          </w:hyperlink>
+        </w:p>
+        <w:p>
+          <w:pPr>
+            <w:pStyle w:val="TOC2"/>
+            <w:tabs>
+              <w:tab w:val="right" w:leader="dot" w:pos="9347"/>
+            </w:tabs>
+            <w:rPr>
+              <w:rFonts w:asciiTheme="minorHAnsi" w:eastAsiaTheme="minorEastAsia" w:hAnsiTheme="minorHAnsi" w:cstheme="minorBidi"/>
+              <w:noProof/>
+              <w:lang w:bidi="my-MM"/>
+            </w:rPr>
+          </w:pPr>
+          <w:hyperlink w:anchor="_Toc172329022" w:history="1">
+            <w:r>
+              <w:rPr>
+                <w:rStyle w:val="Hyperlink"/>
+                <w:noProof/>
+              </w:rPr>
+              <w:t>Learning From the Development of The Website</w:t>
+            </w:r>
+            <w:r>
+              <w:rPr>
+                <w:noProof/>
+                <w:webHidden/>
+              </w:rPr>
+              <w:tab/>
+            </w:r>
+            <w:r>
+              <w:rPr>
+                <w:noProof/>
+                <w:webHidden/>
+              </w:rPr>
+              <w:fldChar w:fldCharType="begin"/>
+            </w:r>
+            <w:r>
+              <w:rPr>
+                <w:noProof/>
+                <w:webHidden/>
+              </w:rPr>
+              <w:instrText xml:space="preserve"> PAGEREF _Toc172329022 \h </w:instrText>
+            </w:r>
+            <w:r>
+              <w:rPr>
+                <w:noProof/>
+                <w:webHidden/>
+              </w:rPr>
+            </w:r>
+            <w:r>
+              <w:rPr>
+                <w:noProof/>
+                <w:webHidden/>
+              </w:rPr>
+              <w:fldChar w:fldCharType="separate"/>
+            </w:r>
+            <w:r>
+              <w:rPr>
+                <w:noProof/>
+                <w:webHidden/>
+              </w:rPr>
+              <w:t>15</w:t>
+            </w:r>
+            <w:r>
+              <w:rPr>
+                <w:noProof/>
+                <w:webHidden/>
+              </w:rPr>
+              <w:fldChar w:fldCharType="end"/>
+            </w:r>
+          </w:hyperlink>
+        </w:p>
+        <w:p>
+          <w:pPr>
+            <w:pStyle w:val="TOC2"/>
+            <w:tabs>
+              <w:tab w:val="right" w:leader="dot" w:pos="9347"/>
+            </w:tabs>
+            <w:rPr>
+              <w:rFonts w:asciiTheme="minorHAnsi" w:eastAsiaTheme="minorEastAsia" w:hAnsiTheme="minorHAnsi" w:cstheme="minorBidi"/>
+              <w:noProof/>
+              <w:lang w:bidi="my-MM"/>
+            </w:rPr>
+          </w:pPr>
+          <w:hyperlink w:anchor="_Toc172329023" w:history="1">
+            <w:r>
+              <w:rPr>
+                <w:rStyle w:val="Hyperlink"/>
+                <w:noProof/>
+              </w:rPr>
+              <w:t>Discussing for A Similar Task in The Future</w:t>
+            </w:r>
+            <w:r>
+              <w:rPr>
+                <w:noProof/>
+                <w:webHidden/>
+              </w:rPr>
+              <w:tab/>
+            </w:r>
+            <w:r>
+              <w:rPr>
+                <w:noProof/>
+                <w:webHidden/>
+              </w:rPr>
+              <w:fldChar w:fldCharType="begin"/>
+            </w:r>
+            <w:r>
+              <w:rPr>
+                <w:noProof/>
+                <w:webHidden/>
+              </w:rPr>
+              <w:instrText xml:space="preserve"> PAGEREF _Toc172329023 \h </w:instrText>
+            </w:r>
+            <w:r>
+              <w:rPr>
+                <w:noProof/>
+                <w:webHidden/>
+              </w:rPr>
+            </w:r>
+            <w:r>
+              <w:rPr>
+                <w:noProof/>
+                <w:webHidden/>
+              </w:rPr>
+              <w:fldChar w:fldCharType="separate"/>
+            </w:r>
+            <w:r>
+              <w:rPr>
+                <w:noProof/>
+                <w:webHidden/>
+              </w:rPr>
+              <w:t>15</w:t>
+            </w:r>
+            <w:r>
+              <w:rPr>
+                <w:noProof/>
+                <w:webHidden/>
+              </w:rPr>
+              <w:fldChar w:fldCharType="end"/>
+            </w:r>
+          </w:hyperlink>
+        </w:p>
+        <w:p>
+          <w:pPr>
+            <w:pStyle w:val="TOC1"/>
+            <w:tabs>
+              <w:tab w:val="right" w:leader="dot" w:pos="9347"/>
+            </w:tabs>
+            <w:rPr>
+              <w:rFonts w:asciiTheme="minorHAnsi" w:eastAsiaTheme="minorEastAsia" w:hAnsiTheme="minorHAnsi" w:cstheme="minorBidi"/>
+              <w:noProof/>
+              <w:lang w:bidi="my-MM"/>
+            </w:rPr>
+          </w:pPr>
+          <w:hyperlink w:anchor="_Toc172329024" w:history="1">
+            <w:r>
+              <w:rPr>
+                <w:rStyle w:val="Hyperlink"/>
+                <w:noProof/>
+              </w:rPr>
+              <w:t>Bibliography</w:t>
+            </w:r>
+            <w:r>
+              <w:rPr>
+                <w:noProof/>
+                <w:webHidden/>
+              </w:rPr>
+              <w:tab/>
+            </w:r>
+            <w:r>
+              <w:rPr>
+                <w:noProof/>
+                <w:webHidden/>
+              </w:rPr>
+              <w:fldChar w:fldCharType="begin"/>
+            </w:r>
+            <w:r>
+              <w:rPr>
+                <w:noProof/>
+                <w:webHidden/>
+              </w:rPr>
+              <w:instrText xml:space="preserve"> PAGEREF _Toc172329024 \h </w:instrText>
+            </w:r>
+            <w:r>
+              <w:rPr>
+                <w:noProof/>
+                <w:webHidden/>
+              </w:rPr>
+            </w:r>
+            <w:r>
+              <w:rPr>
+                <w:noProof/>
+                <w:webHidden/>
+              </w:rPr>
+              <w:fldChar w:fldCharType="separate"/>
+            </w:r>
+            <w:r>
+              <w:rPr>
+                <w:noProof/>
+                <w:webHidden/>
+              </w:rPr>
+              <w:t>16</w:t>
+            </w:r>
+            <w:r>
+              <w:rPr>
+                <w:noProof/>
+                <w:webHidden/>
+              </w:rPr>
+              <w:fldChar w:fldCharType="end"/>
+            </w:r>
+          </w:hyperlink>
+        </w:p>
+        <w:p>
           <w:r>
             <w:rPr>
               <w:b/>
@@ -2543,6 +3515,7 @@
         <w:pStyle w:val="Heading1"/>
       </w:pPr>
       <w:bookmarkStart w:id="1" w:name="_Hlk171818494"/>
+      <w:bookmarkStart w:id="2" w:name="_Toc172329011"/>
       <w:r>
         <w:rPr>
           <w:noProof/>
@@ -2705,15 +3678,18 @@
         <w:lastRenderedPageBreak/>
         <w:t>Task – 1 – HTML</w:t>
       </w:r>
+      <w:bookmarkEnd w:id="2"/>
     </w:p>
     <w:p>
       <w:pPr>
         <w:pStyle w:val="Heading2"/>
       </w:pPr>
+      <w:bookmarkStart w:id="3" w:name="_Toc172329012"/>
       <w:proofErr w:type="spellStart"/>
       <w:r>
         <w:t>Home.php</w:t>
       </w:r>
+      <w:bookmarkEnd w:id="3"/>
       <w:proofErr w:type="spellEnd"/>
     </w:p>
     <w:p>
@@ -2725,6 +3701,9 @@
         <w:jc w:val="left"/>
       </w:pPr>
       <w:r>
+        <w:rPr>
+          <w:noProof/>
+        </w:rPr>
         <w:drawing>
           <wp:inline distT="0" distB="0" distL="0" distR="0" wp14:anchorId="3F873358" wp14:editId="72E3F43B">
             <wp:extent cx="5941695" cy="3342005"/>
@@ -2771,6 +3750,9 @@
         <w:jc w:val="left"/>
       </w:pPr>
       <w:r>
+        <w:rPr>
+          <w:noProof/>
+        </w:rPr>
         <w:drawing>
           <wp:inline distT="0" distB="0" distL="0" distR="0" wp14:anchorId="28FA9357" wp14:editId="5A4A4634">
             <wp:extent cx="5941695" cy="3342005"/>
@@ -2817,6 +3799,9 @@
         <w:jc w:val="left"/>
       </w:pPr>
       <w:r>
+        <w:rPr>
+          <w:noProof/>
+        </w:rPr>
         <w:lastRenderedPageBreak/>
         <w:drawing>
           <wp:inline distT="0" distB="0" distL="0" distR="0" wp14:anchorId="5022E6AA" wp14:editId="09F6D1BB">
@@ -2864,6 +3849,9 @@
         <w:jc w:val="left"/>
       </w:pPr>
       <w:r>
+        <w:rPr>
+          <w:noProof/>
+        </w:rPr>
         <w:drawing>
           <wp:inline distT="0" distB="0" distL="0" distR="0" wp14:anchorId="20337FB6" wp14:editId="50AE8CE9">
             <wp:extent cx="5941695" cy="3342005"/>
@@ -2905,6 +3893,7 @@
       <w:pPr>
         <w:pStyle w:val="Heading3"/>
       </w:pPr>
+      <w:bookmarkStart w:id="4" w:name="_Toc172329013"/>
       <w:r>
         <w:t xml:space="preserve">Methods Used in </w:t>
       </w:r>
@@ -2912,6 +3901,7 @@
       <w:r>
         <w:t>Home.php</w:t>
       </w:r>
+      <w:bookmarkEnd w:id="4"/>
       <w:proofErr w:type="spellEnd"/>
       <w:r>
         <w:tab/>
@@ -2926,6 +3916,9 @@
         <w:jc w:val="left"/>
       </w:pPr>
       <w:r>
+        <w:rPr>
+          <w:noProof/>
+        </w:rPr>
         <w:drawing>
           <wp:inline distT="0" distB="0" distL="0" distR="0" wp14:anchorId="67FAC909" wp14:editId="1555C868">
             <wp:extent cx="5941695" cy="1206500"/>
@@ -2972,6 +3965,9 @@
         <w:jc w:val="left"/>
       </w:pPr>
       <w:r>
+        <w:rPr>
+          <w:noProof/>
+        </w:rPr>
         <w:lastRenderedPageBreak/>
         <w:drawing>
           <wp:inline distT="0" distB="0" distL="0" distR="0" wp14:anchorId="4027624D" wp14:editId="1426FB36">
@@ -3019,6 +4015,9 @@
         <w:jc w:val="left"/>
       </w:pPr>
       <w:r>
+        <w:rPr>
+          <w:noProof/>
+        </w:rPr>
         <w:drawing>
           <wp:inline distT="0" distB="0" distL="0" distR="0" wp14:anchorId="364761FA" wp14:editId="76E7FB79">
             <wp:extent cx="5941695" cy="4284980"/>
@@ -3065,6 +4064,9 @@
         <w:jc w:val="left"/>
       </w:pPr>
       <w:r>
+        <w:rPr>
+          <w:noProof/>
+        </w:rPr>
         <w:drawing>
           <wp:inline distT="0" distB="0" distL="0" distR="0" wp14:anchorId="22933D4E" wp14:editId="6720205D">
             <wp:extent cx="5941695" cy="788035"/>
@@ -3111,6 +4113,9 @@
         <w:jc w:val="left"/>
       </w:pPr>
       <w:r>
+        <w:rPr>
+          <w:noProof/>
+        </w:rPr>
         <w:drawing>
           <wp:inline distT="0" distB="0" distL="0" distR="0" wp14:anchorId="71915685" wp14:editId="6725E0DA">
             <wp:extent cx="5941695" cy="1713865"/>
@@ -3157,6 +4162,9 @@
         <w:jc w:val="left"/>
       </w:pPr>
       <w:r>
+        <w:rPr>
+          <w:noProof/>
+        </w:rPr>
         <w:lastRenderedPageBreak/>
         <w:drawing>
           <wp:inline distT="0" distB="0" distL="0" distR="0" wp14:anchorId="39D71FB8" wp14:editId="5FCAB98A">
@@ -3204,6 +4212,9 @@
         <w:jc w:val="left"/>
       </w:pPr>
       <w:r>
+        <w:rPr>
+          <w:noProof/>
+        </w:rPr>
         <w:drawing>
           <wp:inline distT="0" distB="0" distL="0" distR="0" wp14:anchorId="6C947267" wp14:editId="0A881A8C">
             <wp:extent cx="5941695" cy="1769745"/>
@@ -3256,6 +4267,9 @@
         </w:rPr>
       </w:pPr>
       <w:r>
+        <w:rPr>
+          <w:noProof/>
+        </w:rPr>
         <w:lastRenderedPageBreak/>
         <w:drawing>
           <wp:inline distT="0" distB="0" distL="0" distR="0" wp14:anchorId="2C54EAE7" wp14:editId="50C4690C">
@@ -3474,10 +4488,12 @@
       <w:pPr>
         <w:pStyle w:val="Heading1"/>
       </w:pPr>
+      <w:bookmarkStart w:id="5" w:name="_Toc172329014"/>
       <w:r>
         <w:lastRenderedPageBreak/>
         <w:t>Task – 2 – CSS and Database</w:t>
       </w:r>
+      <w:bookmarkEnd w:id="5"/>
     </w:p>
     <w:p>
       <w:pPr>
@@ -3488,6 +4504,9 @@
         <w:jc w:val="left"/>
       </w:pPr>
       <w:r>
+        <w:rPr>
+          <w:noProof/>
+        </w:rPr>
         <w:drawing>
           <wp:inline distT="0" distB="0" distL="0" distR="0" wp14:anchorId="14FED543" wp14:editId="2CC0E505">
             <wp:extent cx="5941695" cy="3342005"/>
@@ -3540,6 +4559,9 @@
         </w:rPr>
       </w:pPr>
       <w:r>
+        <w:rPr>
+          <w:noProof/>
+        </w:rPr>
         <w:drawing>
           <wp:inline distT="0" distB="0" distL="0" distR="0" wp14:anchorId="74D19F7B" wp14:editId="2C2B1A8A">
             <wp:extent cx="5941695" cy="3193415"/>
@@ -3757,18 +4779,22 @@
       <w:pPr>
         <w:pStyle w:val="Heading1"/>
       </w:pPr>
+      <w:bookmarkStart w:id="6" w:name="_Toc172329015"/>
       <w:r>
         <w:lastRenderedPageBreak/>
         <w:t>Task – 3 – Critical Evaluation</w:t>
       </w:r>
+      <w:bookmarkEnd w:id="6"/>
     </w:p>
     <w:p>
       <w:pPr>
         <w:pStyle w:val="Heading2"/>
       </w:pPr>
+      <w:bookmarkStart w:id="7" w:name="_Toc172329016"/>
       <w:r>
         <w:t>Introduction and Benefits of the Website</w:t>
       </w:r>
+      <w:bookmarkEnd w:id="7"/>
     </w:p>
     <w:p>
       <w:r>
@@ -3782,9 +4808,11 @@
       <w:pPr>
         <w:pStyle w:val="Heading2"/>
       </w:pPr>
+      <w:bookmarkStart w:id="8" w:name="_Toc172329017"/>
       <w:r>
         <w:t>Web Development Tools for the Website</w:t>
       </w:r>
+      <w:bookmarkEnd w:id="8"/>
     </w:p>
     <w:p>
       <w:pPr>
@@ -3854,6 +4882,7 @@
           <w:id w:val="1397557034"/>
           <w:citation/>
         </w:sdtPr>
+        <w:sdtEndPr/>
         <w:sdtContent>
           <w:r>
             <w:fldChar w:fldCharType="begin"/>
@@ -3888,6 +4917,7 @@
           <w:id w:val="-63723108"/>
           <w:citation/>
         </w:sdtPr>
+        <w:sdtEndPr/>
         <w:sdtContent>
           <w:r>
             <w:fldChar w:fldCharType="begin"/>
@@ -3938,6 +4968,7 @@
           <w:id w:val="1786854201"/>
           <w:citation/>
         </w:sdtPr>
+        <w:sdtEndPr/>
         <w:sdtContent>
           <w:r>
             <w:fldChar w:fldCharType="begin"/>
@@ -3982,10 +5013,12 @@
       <w:pPr>
         <w:pStyle w:val="Heading2"/>
       </w:pPr>
+      <w:bookmarkStart w:id="9" w:name="_Toc172329018"/>
       <w:r>
         <w:lastRenderedPageBreak/>
         <w:t>Usage of PHP to Design and Build the Website Database</w:t>
       </w:r>
+      <w:bookmarkEnd w:id="9"/>
     </w:p>
     <w:p>
       <w:pPr>
@@ -4023,9 +5056,11 @@
       <w:pPr>
         <w:pStyle w:val="Heading2"/>
       </w:pPr>
+      <w:bookmarkStart w:id="10" w:name="_Toc172329019"/>
       <w:r>
         <w:t>How Effectively the Website Meet the Requirements</w:t>
       </w:r>
+      <w:bookmarkEnd w:id="10"/>
     </w:p>
     <w:p>
       <w:pPr>
@@ -4227,20 +5262,24 @@
       <w:pPr>
         <w:pStyle w:val="Heading1"/>
       </w:pPr>
+      <w:bookmarkStart w:id="11" w:name="_Toc172329020"/>
       <w:r>
         <w:lastRenderedPageBreak/>
         <w:t>Task – 4 - Reflection</w:t>
       </w:r>
       <w:bookmarkEnd w:id="0"/>
       <w:bookmarkEnd w:id="1"/>
+      <w:bookmarkEnd w:id="11"/>
     </w:p>
     <w:p>
       <w:pPr>
         <w:pStyle w:val="Heading2"/>
       </w:pPr>
+      <w:bookmarkStart w:id="12" w:name="_Toc172329021"/>
       <w:r>
         <w:t>Development Tools</w:t>
       </w:r>
+      <w:bookmarkEnd w:id="12"/>
     </w:p>
     <w:p>
       <w:pPr>
@@ -4279,9 +5318,11 @@
       <w:pPr>
         <w:pStyle w:val="Heading2"/>
       </w:pPr>
+      <w:bookmarkStart w:id="13" w:name="_Toc172329022"/>
       <w:r>
         <w:t>Learning From the Development of The Website</w:t>
       </w:r>
+      <w:bookmarkEnd w:id="13"/>
     </w:p>
     <w:p>
       <w:pPr>
@@ -4295,9 +5336,11 @@
       <w:pPr>
         <w:pStyle w:val="Heading2"/>
       </w:pPr>
+      <w:bookmarkStart w:id="14" w:name="_Toc172329023"/>
       <w:r>
         <w:t>Discussing for A Similar Task in The Future</w:t>
       </w:r>
+      <w:bookmarkEnd w:id="14"/>
     </w:p>
     <w:p>
       <w:pPr>
@@ -4319,22 +5362,22 @@
         <w:br w:type="page"/>
       </w:r>
     </w:p>
+    <w:bookmarkStart w:id="15" w:name="_Toc172329024" w:displacedByCustomXml="next"/>
     <w:sdt>
       <w:sdtPr>
+        <w:rPr>
+          <w:rFonts w:eastAsia="Arial MT" w:cs="Arial MT"/>
+          <w:b w:val="0"/>
+          <w:sz w:val="22"/>
+          <w:szCs w:val="22"/>
+        </w:rPr>
         <w:id w:val="-1910140203"/>
         <w:docPartObj>
           <w:docPartGallery w:val="Bibliographies"/>
           <w:docPartUnique/>
         </w:docPartObj>
       </w:sdtPr>
-      <w:sdtEndPr>
-        <w:rPr>
-          <w:rFonts w:eastAsia="Arial MT" w:cs="Arial MT"/>
-          <w:b w:val="0"/>
-          <w:sz w:val="22"/>
-          <w:szCs w:val="22"/>
-        </w:rPr>
-      </w:sdtEndPr>
+      <w:sdtEndPr/>
       <w:sdtContent>
         <w:p>
           <w:pPr>
@@ -4343,12 +5386,14 @@
           <w:r>
             <w:t>Bibliography</w:t>
           </w:r>
+          <w:bookmarkEnd w:id="15"/>
         </w:p>
         <w:sdt>
           <w:sdtPr>
             <w:id w:val="111145805"/>
             <w:bibliography/>
           </w:sdtPr>
+          <w:sdtEndPr/>
           <w:sdtContent>
             <w:p>
               <w:pPr>
@@ -10725,6 +11770,7 @@
     <w:rsid w:val="00854F4D"/>
     <w:rsid w:val="00857B3E"/>
     <w:rsid w:val="008A309D"/>
+    <w:rsid w:val="00A34711"/>
     <w:rsid w:val="00D11AF9"/>
     <w:rsid w:val="00E0303C"/>
     <w:rsid w:val="00E5045D"/>

</xml_diff>